<commit_message>
update(ДИПЛОМ): section 1.1, 2.3
</commit_message>
<xml_diff>
--- a/documents/ДИПЛОМ.docx
+++ b/documents/ДИПЛОМ.docx
@@ -4296,6 +4296,8 @@
         <w:spacing w:before="100" w:after="100"/>
         <w:jc w:val="center"/>
       </w:pPr>
+      <w:bookmarkStart w:id="18" w:name="_GoBack"/>
+      <w:bookmarkEnd w:id="18"/>
       <w:r>
         <w:br w:type="page"/>
       </w:r>
@@ -7065,18 +7067,18 @@
       <w:r>
         <w:br w:type="page"/>
       </w:r>
-      <w:bookmarkStart w:id="18" w:name="_Toc359655619"/>
-      <w:bookmarkStart w:id="19" w:name="_Toc481680747"/>
-      <w:bookmarkStart w:id="20" w:name="_Toc482712252"/>
-      <w:bookmarkStart w:id="21" w:name="_Toc531539734"/>
+      <w:bookmarkStart w:id="19" w:name="_Toc359655619"/>
+      <w:bookmarkStart w:id="20" w:name="_Toc481680747"/>
+      <w:bookmarkStart w:id="21" w:name="_Toc482712252"/>
+      <w:bookmarkStart w:id="22" w:name="_Toc531539734"/>
       <w:r>
         <w:lastRenderedPageBreak/>
         <w:t>ПЕРЕЛІК УМОВНИХ ПОЗНАЧЕНЬ</w:t>
       </w:r>
-      <w:bookmarkEnd w:id="18"/>
       <w:bookmarkEnd w:id="19"/>
       <w:bookmarkEnd w:id="20"/>
       <w:bookmarkEnd w:id="21"/>
+      <w:bookmarkEnd w:id="22"/>
     </w:p>
     <w:p/>
     <w:tbl>
@@ -7458,21 +7460,21 @@
       <w:r>
         <w:br w:type="page"/>
       </w:r>
-      <w:bookmarkStart w:id="22" w:name="_Toc481680748"/>
-      <w:bookmarkStart w:id="23" w:name="_Toc482712253"/>
+      <w:bookmarkStart w:id="23" w:name="_Toc481680748"/>
+      <w:bookmarkStart w:id="24" w:name="_Toc482712253"/>
     </w:p>
     <w:p>
       <w:pPr>
         <w:pStyle w:val="12"/>
       </w:pPr>
-      <w:bookmarkStart w:id="24" w:name="_Toc531539735"/>
+      <w:bookmarkStart w:id="25" w:name="_Toc531539735"/>
       <w:r>
         <w:lastRenderedPageBreak/>
         <w:t>ВСТУП</w:t>
       </w:r>
-      <w:bookmarkEnd w:id="22"/>
       <w:bookmarkEnd w:id="23"/>
       <w:bookmarkEnd w:id="24"/>
+      <w:bookmarkEnd w:id="25"/>
     </w:p>
     <w:p>
       <w:pPr>
@@ -7502,7 +7504,13 @@
         <w:t>по вулиці</w:t>
       </w:r>
       <w:r>
-        <w:t xml:space="preserve"> і раптово натрапити на загублену домашню тварину. На даний час у кожного із нас є мобільний телефон с доступом до інтернету. Таким чином ми можемо сфотографувати загублену тварину і створити оголошення. За допомогою веб-сервісу створити оголошення дуже зручно и швидко.</w:t>
+        <w:t xml:space="preserve"> і раптово натрапити на загублену домашню тварину. На даний час у кожн</w:t>
+      </w:r>
+      <w:r>
+        <w:t>ого із нас є мобільний телефон з</w:t>
+      </w:r>
+      <w:r>
+        <w:t xml:space="preserve"> доступом до інтернету. Таким чином ми можемо сфотографувати загублену тварину і створити оголошення. За допомогою веб-сервісу створити оголошення дуже зручно и швидко.</w:t>
       </w:r>
     </w:p>
     <w:p>
@@ -7966,6 +7974,49 @@
     </w:p>
     <w:p>
       <w:pPr>
+        <w:ind w:firstLine="708"/>
+      </w:pPr>
+      <w:r>
+        <w:rPr>
+          <w:b/>
+        </w:rPr>
+        <w:t>Публікація.</w:t>
+      </w:r>
+      <w:r>
+        <w:t xml:space="preserve"> За темою атестаційної магістерської роботи опубліковано тези: </w:t>
+      </w:r>
+    </w:p>
+    <w:p>
+      <w:pPr>
+        <w:ind w:firstLine="708"/>
+      </w:pPr>
+      <w:r>
+        <w:t>В.М</w:t>
+      </w:r>
+      <w:r>
+        <w:t xml:space="preserve">. </w:t>
+      </w:r>
+      <w:r>
+        <w:t>Данюк, магістр, гр. ПІ-47м, О.І</w:t>
+      </w:r>
+      <w:r>
+        <w:t xml:space="preserve">. </w:t>
+      </w:r>
+      <w:r>
+        <w:t>Грабар</w:t>
+      </w:r>
+      <w:r>
+        <w:t xml:space="preserve">. </w:t>
+      </w:r>
+      <w:r>
+        <w:t>АНАЛІЗ ІНТЕРАКТИВНИХ WEB-СЕРВІСІВ ДЛЯ ПОШУКУ ДОМАШНІХ ТВАРИН</w:t>
+      </w:r>
+      <w:r>
+        <w:t>. Тези Всеукраїнської науково-практичної on-line конференції аспірантів, молодих учених та студентів, м. Житомир, 19–21 жовтня 2018 року, с.33.</w:t>
+      </w:r>
+    </w:p>
+    <w:p>
+      <w:pPr>
         <w:pStyle w:val="S"/>
         <w:ind w:firstLine="0"/>
         <w:rPr>
@@ -7976,7 +8027,7 @@
       <w:r>
         <w:br w:type="page"/>
       </w:r>
-      <w:bookmarkStart w:id="25" w:name="_Toc481680749"/>
+      <w:bookmarkStart w:id="26" w:name="_Toc481680749"/>
     </w:p>
     <w:p>
       <w:pPr>
@@ -7992,11 +8043,11 @@
       <w:pPr>
         <w:pStyle w:val="12"/>
       </w:pPr>
-      <w:bookmarkStart w:id="26" w:name="_Toc531539736"/>
+      <w:bookmarkStart w:id="27" w:name="_Toc531539736"/>
       <w:r>
         <w:t xml:space="preserve">РОЗДІЛ 1. АНАЛІЗ НАПРЯМКІВ ВИКОРИСТАННЯ ІНФОРМАЦІЙНИХ ТЕХНОЛОГІЙ ДЛЯ </w:t>
       </w:r>
-      <w:bookmarkEnd w:id="25"/>
+      <w:bookmarkEnd w:id="26"/>
       <w:r>
         <w:t>ІНТЕРАКТИВНОГО</w:t>
       </w:r>
@@ -8015,21 +8066,21 @@
       <w:r>
         <w:t xml:space="preserve"> ПОШУКУ ДОМАШНІХ ТВАРИН</w:t>
       </w:r>
-      <w:bookmarkEnd w:id="26"/>
+      <w:bookmarkEnd w:id="27"/>
     </w:p>
     <w:p>
       <w:pPr>
         <w:pStyle w:val="2"/>
       </w:pPr>
-      <w:bookmarkStart w:id="27" w:name="_Toc481680750"/>
-      <w:bookmarkStart w:id="28" w:name="_Toc482712254"/>
-      <w:bookmarkStart w:id="29" w:name="_Toc531539737"/>
+      <w:bookmarkStart w:id="28" w:name="_Toc481680750"/>
+      <w:bookmarkStart w:id="29" w:name="_Toc482712254"/>
+      <w:bookmarkStart w:id="30" w:name="_Toc531539737"/>
       <w:r>
         <w:t>Постановка задачі</w:t>
       </w:r>
-      <w:bookmarkEnd w:id="27"/>
       <w:bookmarkEnd w:id="28"/>
       <w:bookmarkEnd w:id="29"/>
+      <w:bookmarkEnd w:id="30"/>
     </w:p>
     <w:p>
       <w:pPr>
@@ -8150,7 +8201,10 @@
         <w:t xml:space="preserve"> </w:t>
       </w:r>
       <w:r>
-        <w:t>спливаюче вікно с формою створення та редагування оголошень, меню</w:t>
+        <w:t>спливаюче вікно з</w:t>
+      </w:r>
+      <w:r>
+        <w:t xml:space="preserve"> формою створення та редагування оголошень, меню</w:t>
       </w:r>
       <w:r>
         <w:t>;</w:t>
@@ -8991,15 +9045,15 @@
       <w:pPr>
         <w:pStyle w:val="2"/>
       </w:pPr>
-      <w:bookmarkStart w:id="30" w:name="_Toc481680751"/>
-      <w:bookmarkStart w:id="31" w:name="_Toc482712255"/>
-      <w:bookmarkStart w:id="32" w:name="_Toc531539738"/>
+      <w:bookmarkStart w:id="31" w:name="_Toc481680751"/>
+      <w:bookmarkStart w:id="32" w:name="_Toc482712255"/>
+      <w:bookmarkStart w:id="33" w:name="_Toc531539738"/>
       <w:r>
         <w:t>Аналіз аналогів програмного продукту</w:t>
       </w:r>
-      <w:bookmarkEnd w:id="30"/>
       <w:bookmarkEnd w:id="31"/>
       <w:bookmarkEnd w:id="32"/>
+      <w:bookmarkEnd w:id="33"/>
       <w:r>
         <w:t xml:space="preserve"> </w:t>
       </w:r>
@@ -10844,21 +10898,21 @@
       <w:pPr>
         <w:pStyle w:val="2"/>
       </w:pPr>
-      <w:bookmarkStart w:id="33" w:name="_Toc481680752"/>
-      <w:bookmarkStart w:id="34" w:name="_Toc482712256"/>
-      <w:bookmarkStart w:id="35" w:name="_Toc531539739"/>
+      <w:bookmarkStart w:id="34" w:name="_Toc481680752"/>
+      <w:bookmarkStart w:id="35" w:name="_Toc482712256"/>
+      <w:bookmarkStart w:id="36" w:name="_Toc531539739"/>
       <w:r>
         <w:t xml:space="preserve">Вибір архітектури </w:t>
       </w:r>
-      <w:bookmarkEnd w:id="33"/>
       <w:bookmarkEnd w:id="34"/>
+      <w:bookmarkEnd w:id="35"/>
       <w:r>
         <w:t>інтерактивного web-сервісу</w:t>
       </w:r>
       <w:r>
         <w:t xml:space="preserve"> для пошуку домашніх тварин</w:t>
       </w:r>
-      <w:bookmarkEnd w:id="35"/>
+      <w:bookmarkEnd w:id="36"/>
     </w:p>
     <w:p>
       <w:pPr>
@@ -11610,14 +11664,14 @@
       <w:pPr>
         <w:pStyle w:val="2"/>
       </w:pPr>
-      <w:bookmarkStart w:id="36" w:name="_Toc482712257"/>
-      <w:bookmarkStart w:id="37" w:name="_Toc531539740"/>
+      <w:bookmarkStart w:id="37" w:name="_Toc482712257"/>
+      <w:bookmarkStart w:id="38" w:name="_Toc531539740"/>
       <w:r>
         <w:lastRenderedPageBreak/>
         <w:t>Обґрунтування вибору інструментальних засобів та вимоги до апаратного забезпечення</w:t>
       </w:r>
-      <w:bookmarkEnd w:id="36"/>
       <w:bookmarkEnd w:id="37"/>
+      <w:bookmarkEnd w:id="38"/>
       <w:r>
         <w:t xml:space="preserve"> </w:t>
       </w:r>
@@ -13851,7 +13905,13 @@
         <w:t xml:space="preserve">Усі обрані системи керування базами даних підходять для проведення аналізу й порівняння тому що </w:t>
       </w:r>
       <w:r>
-        <w:t xml:space="preserve">їх можна використовувати с фреймворком </w:t>
+        <w:t>їх можна викор</w:t>
+      </w:r>
+      <w:r>
+        <w:t>истовувати з</w:t>
+      </w:r>
+      <w:r>
+        <w:t xml:space="preserve"> фреймворком </w:t>
       </w:r>
       <w:r>
         <w:rPr>
@@ -16007,18 +16067,18 @@
         <w:spacing w:line="312" w:lineRule="auto"/>
         <w:ind w:left="709"/>
       </w:pPr>
-      <w:bookmarkStart w:id="38" w:name="_Toc482351334"/>
-      <w:bookmarkStart w:id="39" w:name="_Toc482712258"/>
-      <w:bookmarkStart w:id="40" w:name="_Toc482712676"/>
-      <w:bookmarkStart w:id="41" w:name="_Toc531539741"/>
+      <w:bookmarkStart w:id="39" w:name="_Toc482351334"/>
+      <w:bookmarkStart w:id="40" w:name="_Toc482712258"/>
+      <w:bookmarkStart w:id="41" w:name="_Toc482712676"/>
+      <w:bookmarkStart w:id="42" w:name="_Toc531539741"/>
       <w:r>
         <w:lastRenderedPageBreak/>
         <w:t>Висновки до розділу 1</w:t>
       </w:r>
-      <w:bookmarkEnd w:id="38"/>
       <w:bookmarkEnd w:id="39"/>
       <w:bookmarkEnd w:id="40"/>
       <w:bookmarkEnd w:id="41"/>
+      <w:bookmarkEnd w:id="42"/>
     </w:p>
     <w:p>
       <w:pPr>
@@ -16557,7 +16617,7 @@
         <w:pStyle w:val="12"/>
       </w:pPr>
       <w:hyperlink r:id="rId11" w:anchor="_Toc212894718" w:history="1">
-        <w:bookmarkStart w:id="42" w:name="_Toc531539742"/>
+        <w:bookmarkStart w:id="43" w:name="_Toc531539742"/>
         <w:r>
           <w:t>РОЗДІЛ 2. МОДЕЛЮВАННЯ</w:t>
         </w:r>
@@ -16586,7 +16646,7 @@
       <w:r>
         <w:t>СЕРВІСУ ДЛЯ ПОШУКУ ДОМАШНІХ ТВАРИН</w:t>
       </w:r>
-      <w:bookmarkEnd w:id="42"/>
+      <w:bookmarkEnd w:id="43"/>
     </w:p>
     <w:p>
       <w:pPr>
@@ -16598,7 +16658,7 @@
         <w:ind w:firstLine="709"/>
       </w:pPr>
       <w:hyperlink r:id="rId12" w:anchor="_Toc212894719" w:history="1">
-        <w:bookmarkStart w:id="43" w:name="_Toc531539743"/>
+        <w:bookmarkStart w:id="44" w:name="_Toc531539743"/>
         <w:r>
           <w:t>2</w:t>
         </w:r>
@@ -16615,9 +16675,6 @@
           <w:t>Virtual</w:t>
         </w:r>
         <w:r>
-          <w:rPr>
-            <w:lang w:val="ru-RU"/>
-          </w:rPr>
           <w:t xml:space="preserve"> </w:t>
         </w:r>
         <w:r>
@@ -16626,7 +16683,7 @@
           </w:rPr>
           <w:t>DOM</w:t>
         </w:r>
-        <w:bookmarkEnd w:id="43"/>
+        <w:bookmarkEnd w:id="44"/>
       </w:hyperlink>
     </w:p>
     <w:p>
@@ -16880,30 +16937,36 @@
     <w:p>
       <w:pPr>
         <w:jc w:val="center"/>
+      </w:pPr>
+      <w:r>
+        <w:t>Рис.2</w:t>
+      </w:r>
+      <w:r>
+        <w:t>.</w:t>
+      </w:r>
+      <w:r>
+        <w:t>1.1</w:t>
+      </w:r>
+      <w:r>
+        <w:t xml:space="preserve">. </w:t>
+      </w:r>
+      <w:r>
+        <w:t xml:space="preserve">Принцип роботи </w:t>
+      </w:r>
+      <w:r>
         <w:rPr>
           <w:lang w:val="en-GB"/>
         </w:rPr>
-      </w:pPr>
-      <w:r>
-        <w:t>Рис.2</w:t>
-      </w:r>
-      <w:r>
-        <w:t>.</w:t>
-      </w:r>
-      <w:r>
-        <w:t>1.1</w:t>
-      </w:r>
-      <w:r>
-        <w:t xml:space="preserve">. </w:t>
-      </w:r>
-      <w:r>
-        <w:t xml:space="preserve">Принцип роботи </w:t>
+        <w:t>Virtual</w:t>
+      </w:r>
+      <w:r>
+        <w:t xml:space="preserve"> </w:t>
       </w:r>
       <w:r>
         <w:rPr>
           <w:lang w:val="en-GB"/>
         </w:rPr>
-        <w:t>Virtual DOM</w:t>
+        <w:t>DOM</w:t>
       </w:r>
     </w:p>
     <w:p>
@@ -16981,7 +17044,7 @@
         <w:ind w:firstLine="709"/>
       </w:pPr>
       <w:hyperlink r:id="rId14" w:anchor="_Toc212894719" w:history="1">
-        <w:bookmarkStart w:id="44" w:name="_Toc531539744"/>
+        <w:bookmarkStart w:id="45" w:name="_Toc531539744"/>
         <w:r>
           <w:t>2.2</w:t>
         </w:r>
@@ -16997,7 +17060,7 @@
           </w:rPr>
           <w:t>Vue</w:t>
         </w:r>
-        <w:bookmarkEnd w:id="44"/>
+        <w:bookmarkEnd w:id="45"/>
       </w:hyperlink>
     </w:p>
     <w:p>
@@ -17215,7 +17278,7 @@
         <w:ind w:left="709"/>
       </w:pPr>
       <w:hyperlink r:id="rId16" w:anchor="_Toc212894719" w:history="1">
-        <w:bookmarkStart w:id="45" w:name="_Toc531539745"/>
+        <w:bookmarkStart w:id="46" w:name="_Toc531539745"/>
         <w:r>
           <w:t>2.3</w:t>
         </w:r>
@@ -17226,7 +17289,10 @@
           <w:t xml:space="preserve">Розробка </w:t>
         </w:r>
         <w:r>
-          <w:t xml:space="preserve">алгоритму створення оголошень с типом </w:t>
+          <w:t>алгоритму створення оголошень з</w:t>
+        </w:r>
+        <w:r>
+          <w:t xml:space="preserve"> типом </w:t>
         </w:r>
         <w:r>
           <w:rPr>
@@ -17243,7 +17309,7 @@
           </w:rPr>
           <w:t>”</w:t>
         </w:r>
-        <w:bookmarkEnd w:id="45"/>
+        <w:bookmarkEnd w:id="46"/>
       </w:hyperlink>
     </w:p>
     <w:p>
@@ -17254,11 +17320,17 @@
         <w:t xml:space="preserve"> оголошень даного типу в тому, що при створенні оголошення ведеться пошук подібного оголошення</w:t>
       </w:r>
       <w:r>
-        <w:t xml:space="preserve"> і якщо є збіги то малюється стрілка с того оголошення до ново створеного. Ця стрілка буде давати користувачам </w:t>
+        <w:t xml:space="preserve"> і якщ</w:t>
+      </w:r>
+      <w:r>
+        <w:t xml:space="preserve">о є збіги то малюється стрілка зі знайденого </w:t>
+      </w:r>
+      <w:r>
+        <w:t xml:space="preserve">оголошення до ново створеного. Ця стрілка буде давати </w:t>
       </w:r>
       <w:r>
         <w:lastRenderedPageBreak/>
-        <w:t>зрозуміти яка рухається їхня домашня тварина і в якому місці потрібно її шукати.</w:t>
+        <w:t>користувачам зрозуміти яка рухається їхня домашня тварина і в якому місці потрібно її шукати.</w:t>
       </w:r>
     </w:p>
     <w:p>
@@ -17711,7 +17783,13 @@
         <w:t>checkSawAdvert</w:t>
       </w:r>
       <w:r>
-        <w:t xml:space="preserve">(), ми відбираємо оголошення тільки с типом </w:t>
+        <w:t>(), ми відбираємо оголошення тільк</w:t>
+      </w:r>
+      <w:r>
+        <w:t>и з</w:t>
+      </w:r>
+      <w:r>
+        <w:t xml:space="preserve"> типом </w:t>
       </w:r>
       <w:r>
         <w:t>“</w:t>
@@ -18130,7 +18208,13 @@
         <w:t xml:space="preserve">. </w:t>
       </w:r>
       <w:r>
-        <w:t xml:space="preserve">Приклад відображення оголошення с типом </w:t>
+        <w:t>П</w:t>
+      </w:r>
+      <w:r>
+        <w:t>риклад відображення оголошення з</w:t>
+      </w:r>
+      <w:r>
+        <w:t xml:space="preserve"> типом </w:t>
       </w:r>
       <w:r>
         <w:rPr>
@@ -18157,7 +18241,7 @@
         </w:numPr>
         <w:ind w:left="709"/>
       </w:pPr>
-      <w:bookmarkStart w:id="46" w:name="_Toc531539746"/>
+      <w:bookmarkStart w:id="47" w:name="_Toc531539746"/>
       <w:r>
         <w:lastRenderedPageBreak/>
         <w:t xml:space="preserve">Висновки до розділу </w:t>
@@ -18165,7 +18249,7 @@
       <w:r>
         <w:t>2</w:t>
       </w:r>
-      <w:bookmarkEnd w:id="46"/>
+      <w:bookmarkEnd w:id="47"/>
     </w:p>
     <w:p>
       <w:r>
@@ -18226,13 +18310,14 @@
       </w:r>
     </w:p>
     <w:p>
-      <w:pPr>
-        <w:rPr>
-          <w:lang w:val="ru-RU"/>
-        </w:rPr>
-      </w:pPr>
-      <w:r>
-        <w:t xml:space="preserve">Був докладно описаний алгоритм створення оголошення с типом </w:t>
+      <w:r>
+        <w:t>Був докладно описаний</w:t>
+      </w:r>
+      <w:r>
+        <w:t xml:space="preserve"> алгоритм створення оголошення з</w:t>
+      </w:r>
+      <w:r>
+        <w:t xml:space="preserve"> типом </w:t>
       </w:r>
       <w:r>
         <w:rPr>
@@ -18288,7 +18373,7 @@
         <w:pStyle w:val="12"/>
       </w:pPr>
       <w:hyperlink r:id="rId18" w:anchor="_Toc212894718" w:history="1">
-        <w:bookmarkStart w:id="47" w:name="_Toc531539747"/>
+        <w:bookmarkStart w:id="48" w:name="_Toc531539747"/>
         <w:r>
           <w:t>РОЗДІЛ 3</w:t>
         </w:r>
@@ -18323,7 +18408,7 @@
       <w:r>
         <w:t>СЕРВІСУ ДЛЯ ПОШУКУ ДОМАШНІХ ТВАРИН</w:t>
       </w:r>
-      <w:bookmarkEnd w:id="47"/>
+      <w:bookmarkEnd w:id="48"/>
       <w:r>
         <w:t xml:space="preserve"> </w:t>
       </w:r>
@@ -18338,8 +18423,8 @@
         <w:ind w:firstLine="709"/>
       </w:pPr>
       <w:hyperlink r:id="rId19" w:anchor="_Toc212894719" w:history="1">
-        <w:bookmarkStart w:id="48" w:name="_Toc482712259"/>
-        <w:bookmarkStart w:id="49" w:name="_Toc531539748"/>
+        <w:bookmarkStart w:id="49" w:name="_Toc482712259"/>
+        <w:bookmarkStart w:id="50" w:name="_Toc531539748"/>
         <w:r>
           <w:t>3</w:t>
         </w:r>
@@ -18350,8 +18435,8 @@
       <w:r>
         <w:t xml:space="preserve"> варіантів використання та об’єктно-орієнтованої структури системи</w:t>
       </w:r>
-      <w:bookmarkEnd w:id="48"/>
       <w:bookmarkEnd w:id="49"/>
+      <w:bookmarkEnd w:id="50"/>
     </w:p>
     <w:p>
       <w:pPr>
@@ -18950,7 +19035,7 @@
           <w:i/>
         </w:rPr>
       </w:pPr>
-      <w:bookmarkStart w:id="50" w:name="bookmark2"/>
+      <w:bookmarkStart w:id="51" w:name="bookmark2"/>
       <w:r>
         <w:rPr>
           <w:b/>
@@ -18958,7 +19043,7 @@
         </w:rPr>
         <w:t>Нефункціональні вимоги:</w:t>
       </w:r>
-      <w:bookmarkEnd w:id="50"/>
+      <w:bookmarkEnd w:id="51"/>
     </w:p>
     <w:p>
       <w:pPr>
@@ -20689,8 +20774,8 @@
         <w:ind w:left="709"/>
       </w:pPr>
       <w:hyperlink r:id="rId20" w:anchor="_Toc212894723" w:history="1">
-        <w:bookmarkStart w:id="51" w:name="_Toc482712260"/>
-        <w:bookmarkStart w:id="52" w:name="_Toc531539749"/>
+        <w:bookmarkStart w:id="52" w:name="_Toc482712260"/>
+        <w:bookmarkStart w:id="53" w:name="_Toc531539749"/>
         <w:r>
           <w:t>3</w:t>
         </w:r>
@@ -20701,8 +20786,8 @@
       <w:r>
         <w:t xml:space="preserve"> даних системи</w:t>
       </w:r>
-      <w:bookmarkEnd w:id="51"/>
       <w:bookmarkEnd w:id="52"/>
+      <w:bookmarkEnd w:id="53"/>
     </w:p>
     <w:p>
       <w:pPr>
@@ -22040,8 +22125,8 @@
         </w:numPr>
         <w:ind w:left="709"/>
       </w:pPr>
-      <w:bookmarkStart w:id="53" w:name="_Toc482712261"/>
-      <w:bookmarkStart w:id="54" w:name="_Toc531539750"/>
+      <w:bookmarkStart w:id="54" w:name="_Toc482712261"/>
+      <w:bookmarkStart w:id="55" w:name="_Toc531539750"/>
       <w:r>
         <w:lastRenderedPageBreak/>
         <w:t>3</w:t>
@@ -22049,8 +22134,8 @@
       <w:r>
         <w:t>.3. Проектування та реалізація алгоритмів роботи системи</w:t>
       </w:r>
-      <w:bookmarkEnd w:id="53"/>
       <w:bookmarkEnd w:id="54"/>
+      <w:bookmarkEnd w:id="55"/>
     </w:p>
     <w:p>
       <w:pPr>
@@ -22254,7 +22339,13 @@
         <w:rPr>
           <w:lang w:val="uk-UA"/>
         </w:rPr>
-        <w:t>віряється чи користувач с такою</w:t>
+        <w:t>віряється чи користувач з</w:t>
+      </w:r>
+      <w:r>
+        <w:rPr>
+          <w:lang w:val="uk-UA"/>
+        </w:rPr>
+        <w:t xml:space="preserve"> такою</w:t>
       </w:r>
       <w:r>
         <w:rPr>
@@ -22871,15 +22962,15 @@
         </w:numPr>
         <w:ind w:left="709"/>
       </w:pPr>
-      <w:bookmarkStart w:id="55" w:name="_Toc482712262"/>
-      <w:bookmarkStart w:id="56" w:name="_Toc531539751"/>
+      <w:bookmarkStart w:id="56" w:name="_Toc482712262"/>
+      <w:bookmarkStart w:id="57" w:name="_Toc531539751"/>
       <w:r>
         <w:t>3</w:t>
       </w:r>
       <w:r>
         <w:t xml:space="preserve">.4 Реалізація </w:t>
       </w:r>
-      <w:bookmarkEnd w:id="55"/>
+      <w:bookmarkEnd w:id="56"/>
       <w:r>
         <w:t xml:space="preserve">інтерактивного </w:t>
       </w:r>
@@ -22898,7 +22989,7 @@
       <w:r>
         <w:t>сервісу для пошуку домашніх тварин</w:t>
       </w:r>
-      <w:bookmarkEnd w:id="56"/>
+      <w:bookmarkEnd w:id="57"/>
     </w:p>
     <w:p>
       <w:pPr>
@@ -25790,20 +25881,20 @@
         </w:numPr>
         <w:ind w:firstLine="709"/>
       </w:pPr>
-      <w:bookmarkStart w:id="57" w:name="_Toc482351340"/>
-      <w:bookmarkStart w:id="58" w:name="_Toc482712263"/>
-      <w:bookmarkStart w:id="59" w:name="_Toc482712682"/>
-      <w:bookmarkStart w:id="60" w:name="_Toc531539752"/>
+      <w:bookmarkStart w:id="58" w:name="_Toc482351340"/>
+      <w:bookmarkStart w:id="59" w:name="_Toc482712263"/>
+      <w:bookmarkStart w:id="60" w:name="_Toc482712682"/>
+      <w:bookmarkStart w:id="61" w:name="_Toc531539752"/>
       <w:r>
         <w:t xml:space="preserve">Висновки до розділу </w:t>
       </w:r>
-      <w:bookmarkEnd w:id="57"/>
       <w:bookmarkEnd w:id="58"/>
       <w:bookmarkEnd w:id="59"/>
+      <w:bookmarkEnd w:id="60"/>
       <w:r>
         <w:t>3</w:t>
       </w:r>
-      <w:bookmarkEnd w:id="60"/>
+      <w:bookmarkEnd w:id="61"/>
     </w:p>
     <w:p>
       <w:pPr>
@@ -26025,14 +26116,14 @@
       <w:r>
         <w:br w:type="page"/>
       </w:r>
-      <w:bookmarkStart w:id="61" w:name="_Toc482712269"/>
-      <w:bookmarkStart w:id="62" w:name="_Toc531539753"/>
+      <w:bookmarkStart w:id="62" w:name="_Toc482712269"/>
+      <w:bookmarkStart w:id="63" w:name="_Toc531539753"/>
       <w:r>
         <w:lastRenderedPageBreak/>
         <w:t>ВИСНОВКИ</w:t>
       </w:r>
-      <w:bookmarkEnd w:id="61"/>
       <w:bookmarkEnd w:id="62"/>
+      <w:bookmarkEnd w:id="63"/>
     </w:p>
     <w:p>
       <w:pPr>
@@ -26710,7 +26801,13 @@
         <w:ind w:left="0" w:firstLine="709"/>
       </w:pPr>
       <w:r>
-        <w:t xml:space="preserve">Докладний опис алгоритму створення оголошень с типом </w:t>
+        <w:t>Докладний опис</w:t>
+      </w:r>
+      <w:r>
+        <w:t xml:space="preserve"> алгоритму створення оголошень з</w:t>
+      </w:r>
+      <w:r>
+        <w:t xml:space="preserve"> типом </w:t>
       </w:r>
       <w:r>
         <w:rPr>
@@ -26814,12 +26911,7 @@
         </w:rPr>
       </w:pPr>
       <w:r>
-        <w:t>Із-за своїх особливостей, даний веб-серві</w:t>
-      </w:r>
-      <w:bookmarkStart w:id="63" w:name="_GoBack"/>
-      <w:bookmarkEnd w:id="63"/>
-      <w:r>
-        <w:t xml:space="preserve">с являється кращим серед своїх аналогів. </w:t>
+        <w:t xml:space="preserve">Із-за своїх особливостей, даний веб-сервіс являється кращим серед своїх аналогів. </w:t>
       </w:r>
       <w:r>
         <w:rPr>
@@ -28160,12 +28252,12 @@
       <w:pPr>
         <w:pStyle w:val="1"/>
       </w:pPr>
-      <w:bookmarkStart w:id="65" w:name="_Toc482712271"/>
-      <w:bookmarkStart w:id="66" w:name="_Toc531539755"/>
+      <w:bookmarkStart w:id="65" w:name="_Toc531539755"/>
+      <w:bookmarkStart w:id="66" w:name="_Toc482712271"/>
       <w:r>
         <w:t>ДОДАТКИ</w:t>
       </w:r>
-      <w:bookmarkEnd w:id="66"/>
+      <w:bookmarkEnd w:id="65"/>
     </w:p>
     <w:p>
       <w:pPr>
@@ -28182,7 +28274,7 @@
       <w:bookmarkStart w:id="71" w:name="_Toc530070093"/>
       <w:bookmarkStart w:id="72" w:name="_Toc531539484"/>
       <w:bookmarkStart w:id="73" w:name="_Toc531539756"/>
-      <w:bookmarkEnd w:id="65"/>
+      <w:bookmarkEnd w:id="66"/>
       <w:r>
         <w:lastRenderedPageBreak/>
         <w:t>ДОДАТОК А</w:t>
@@ -28285,23 +28377,23 @@
         <w:br w:type="page"/>
       </w:r>
       <w:bookmarkStart w:id="74" w:name="_Toc530070094"/>
-      <w:bookmarkStart w:id="75" w:name="_Toc482351349"/>
-      <w:bookmarkStart w:id="76" w:name="_Toc482712272"/>
-      <w:bookmarkStart w:id="77" w:name="_Toc482712691"/>
-      <w:bookmarkStart w:id="78" w:name="_Toc482713048"/>
-      <w:bookmarkStart w:id="79" w:name="_Toc485412719"/>
-      <w:bookmarkStart w:id="80" w:name="_Toc485468752"/>
-      <w:bookmarkStart w:id="81" w:name="_Toc485588149"/>
-      <w:bookmarkStart w:id="82" w:name="_Toc529910969"/>
-      <w:bookmarkStart w:id="83" w:name="_Toc531539485"/>
-      <w:bookmarkStart w:id="84" w:name="_Toc531539757"/>
+      <w:bookmarkStart w:id="75" w:name="_Toc531539485"/>
+      <w:bookmarkStart w:id="76" w:name="_Toc531539757"/>
+      <w:bookmarkStart w:id="77" w:name="_Toc482351349"/>
+      <w:bookmarkStart w:id="78" w:name="_Toc482712272"/>
+      <w:bookmarkStart w:id="79" w:name="_Toc482712691"/>
+      <w:bookmarkStart w:id="80" w:name="_Toc482713048"/>
+      <w:bookmarkStart w:id="81" w:name="_Toc485412719"/>
+      <w:bookmarkStart w:id="82" w:name="_Toc485468752"/>
+      <w:bookmarkStart w:id="83" w:name="_Toc485588149"/>
+      <w:bookmarkStart w:id="84" w:name="_Toc529910969"/>
       <w:r>
         <w:lastRenderedPageBreak/>
         <w:t>ДОДАТОК Б</w:t>
       </w:r>
       <w:bookmarkEnd w:id="74"/>
-      <w:bookmarkEnd w:id="83"/>
-      <w:bookmarkEnd w:id="84"/>
+      <w:bookmarkEnd w:id="75"/>
+      <w:bookmarkEnd w:id="76"/>
     </w:p>
     <w:p>
       <w:pPr>
@@ -28380,14 +28472,14 @@
       <w:r>
         <w:br w:type="page"/>
       </w:r>
-      <w:bookmarkEnd w:id="75"/>
-      <w:bookmarkEnd w:id="76"/>
       <w:bookmarkEnd w:id="77"/>
       <w:bookmarkEnd w:id="78"/>
       <w:bookmarkEnd w:id="79"/>
       <w:bookmarkEnd w:id="80"/>
       <w:bookmarkEnd w:id="81"/>
       <w:bookmarkEnd w:id="82"/>
+      <w:bookmarkEnd w:id="83"/>
+      <w:bookmarkEnd w:id="84"/>
       <w:r>
         <w:lastRenderedPageBreak/>
         <w:t xml:space="preserve">ДОДАТОК </w:t>
@@ -28594,7 +28686,7 @@
             <w:noProof/>
             <w:lang w:val="ru-RU"/>
           </w:rPr>
-          <w:t>50</w:t>
+          <w:t>8</w:t>
         </w:r>
         <w:r>
           <w:fldChar w:fldCharType="end"/>
@@ -35228,7 +35320,7 @@
 </file>
 
 <file path=customXml/itemProps1.xml><?xml version="1.0" encoding="utf-8"?>
-<ds:datastoreItem xmlns:ds="http://schemas.openxmlformats.org/officeDocument/2006/customXml" ds:itemID="{58FC9AB3-4068-42CE-8E38-3687F399DE49}">
+<ds:datastoreItem xmlns:ds="http://schemas.openxmlformats.org/officeDocument/2006/customXml" ds:itemID="{9589C530-CB66-437A-A07B-7729AC24B775}">
   <ds:schemaRefs>
     <ds:schemaRef ds:uri="http://schemas.openxmlformats.org/officeDocument/2006/bibliography"/>
   </ds:schemaRefs>

</xml_diff>